<commit_message>
Wall clock in progress - 13.04
</commit_message>
<xml_diff>
--- a/clockText.docx
+++ b/clockText.docx
@@ -1531,11 +1531,1247 @@
     </w:p>
     <w:p>
       <w:pPr>
-        <w:spacing w:after="120"/>
-        <w:rPr>
-          <w:rFonts w:ascii="PT Mono" w:hAnsi="PT Mono" w:cs="Times New Roman (Body CS)"/>
-          <w:spacing w:val="200"/>
-          <w:lang w:val="en-US"/>
+        <w:rPr>
+          <w:color w:val="D4D4D4"/>
+          <w:lang w:eastAsia="en-GB"/>
+        </w:rPr>
+      </w:pPr>
+      <w:r>
+        <w:rPr>
+          <w:color w:val="9FDEFB"/>
+          <w:lang w:eastAsia="en-GB"/>
+        </w:rPr>
+        <w:t xml:space="preserve">$timeArray = </w:t>
+      </w:r>
+      <w:r>
+        <w:rPr>
+          <w:color w:val="E8BA36"/>
+          <w:lang w:eastAsia="en-GB"/>
+        </w:rPr>
+        <w:t>[</w:t>
+      </w:r>
+      <w:r>
+        <w:rPr>
+          <w:color w:val="E8BA36"/>
+          <w:lang w:eastAsia="en-GB"/>
+        </w:rPr>
+        <w:br/>
+        <w:t xml:space="preserve">    </w:t>
+      </w:r>
+      <w:r>
+        <w:rPr>
+          <w:color w:val="54A857"/>
+          <w:lang w:eastAsia="en-GB"/>
+        </w:rPr>
+        <w:t>[</w:t>
+      </w:r>
+      <w:r>
+        <w:rPr>
+          <w:color w:val="FBBC9F"/>
+          <w:lang w:eastAsia="en-GB"/>
+        </w:rPr>
+        <w:t>'IT'</w:t>
+      </w:r>
+      <w:r>
+        <w:rPr>
+          <w:color w:val="54A857"/>
+          <w:lang w:eastAsia="en-GB"/>
+        </w:rPr>
+        <w:t>]</w:t>
+      </w:r>
+      <w:r>
+        <w:rPr>
+          <w:lang w:eastAsia="en-GB"/>
+        </w:rPr>
+        <w:t>,</w:t>
+      </w:r>
+      <w:r>
+        <w:rPr>
+          <w:lang w:eastAsia="en-GB"/>
+        </w:rPr>
+        <w:br/>
+        <w:t xml:space="preserve">    </w:t>
+      </w:r>
+      <w:r>
+        <w:rPr>
+          <w:color w:val="54A857"/>
+          <w:lang w:eastAsia="en-GB"/>
+        </w:rPr>
+        <w:t>[</w:t>
+      </w:r>
+      <w:r>
+        <w:rPr>
+          <w:color w:val="FBBC9F"/>
+          <w:lang w:eastAsia="en-GB"/>
+        </w:rPr>
+        <w:t>'L'</w:t>
+      </w:r>
+      <w:r>
+        <w:rPr>
+          <w:color w:val="54A857"/>
+          <w:lang w:eastAsia="en-GB"/>
+        </w:rPr>
+        <w:t>]</w:t>
+      </w:r>
+      <w:r>
+        <w:rPr>
+          <w:lang w:eastAsia="en-GB"/>
+        </w:rPr>
+        <w:t>,</w:t>
+      </w:r>
+      <w:r>
+        <w:rPr>
+          <w:lang w:eastAsia="en-GB"/>
+        </w:rPr>
+        <w:br/>
+        <w:t xml:space="preserve">    </w:t>
+      </w:r>
+      <w:r>
+        <w:rPr>
+          <w:color w:val="54A857"/>
+          <w:lang w:eastAsia="en-GB"/>
+        </w:rPr>
+        <w:t>[</w:t>
+      </w:r>
+      <w:r>
+        <w:rPr>
+          <w:color w:val="FBBC9F"/>
+          <w:lang w:eastAsia="en-GB"/>
+        </w:rPr>
+        <w:t>'IS'</w:t>
+      </w:r>
+      <w:r>
+        <w:rPr>
+          <w:color w:val="54A857"/>
+          <w:lang w:eastAsia="en-GB"/>
+        </w:rPr>
+        <w:t>]</w:t>
+      </w:r>
+      <w:r>
+        <w:rPr>
+          <w:lang w:eastAsia="en-GB"/>
+        </w:rPr>
+        <w:t>,</w:t>
+      </w:r>
+      <w:r>
+        <w:rPr>
+          <w:lang w:eastAsia="en-GB"/>
+        </w:rPr>
+        <w:br/>
+        <w:t xml:space="preserve">    </w:t>
+      </w:r>
+      <w:r>
+        <w:rPr>
+          <w:color w:val="54A857"/>
+          <w:lang w:eastAsia="en-GB"/>
+        </w:rPr>
+        <w:t>[</w:t>
+      </w:r>
+      <w:r>
+        <w:rPr>
+          <w:color w:val="FBBC9F"/>
+          <w:lang w:eastAsia="en-GB"/>
+        </w:rPr>
+        <w:t>'AK'</w:t>
+      </w:r>
+      <w:r>
+        <w:rPr>
+          <w:color w:val="54A857"/>
+          <w:lang w:eastAsia="en-GB"/>
+        </w:rPr>
+        <w:t>]</w:t>
+      </w:r>
+      <w:r>
+        <w:rPr>
+          <w:lang w:eastAsia="en-GB"/>
+        </w:rPr>
+        <w:t>,</w:t>
+      </w:r>
+      <w:r>
+        <w:rPr>
+          <w:lang w:eastAsia="en-GB"/>
+        </w:rPr>
+        <w:br/>
+      </w:r>
+      <w:r>
+        <w:rPr>
+          <w:lang w:eastAsia="en-GB"/>
+        </w:rPr>
+        <w:lastRenderedPageBreak/>
+        <w:t xml:space="preserve">    </w:t>
+      </w:r>
+      <w:r>
+        <w:rPr>
+          <w:color w:val="54A857"/>
+          <w:lang w:eastAsia="en-GB"/>
+        </w:rPr>
+        <w:t>[</w:t>
+      </w:r>
+      <w:r>
+        <w:rPr>
+          <w:color w:val="FBBC9F"/>
+          <w:lang w:eastAsia="en-GB"/>
+        </w:rPr>
+        <w:t>'AM'</w:t>
+      </w:r>
+      <w:r>
+        <w:rPr>
+          <w:color w:val="54A857"/>
+          <w:lang w:eastAsia="en-GB"/>
+        </w:rPr>
+        <w:t>]</w:t>
+      </w:r>
+      <w:r>
+        <w:rPr>
+          <w:lang w:eastAsia="en-GB"/>
+        </w:rPr>
+        <w:t>,</w:t>
+      </w:r>
+      <w:r>
+        <w:rPr>
+          <w:lang w:eastAsia="en-GB"/>
+        </w:rPr>
+        <w:br/>
+        <w:t xml:space="preserve">    </w:t>
+      </w:r>
+      <w:r>
+        <w:rPr>
+          <w:color w:val="54A857"/>
+          <w:lang w:eastAsia="en-GB"/>
+        </w:rPr>
+        <w:t>[</w:t>
+      </w:r>
+      <w:r>
+        <w:rPr>
+          <w:color w:val="FBBC9F"/>
+          <w:lang w:eastAsia="en-GB"/>
+        </w:rPr>
+        <w:t>'PM'</w:t>
+      </w:r>
+      <w:r>
+        <w:rPr>
+          <w:color w:val="54A857"/>
+          <w:lang w:eastAsia="en-GB"/>
+        </w:rPr>
+        <w:t>]</w:t>
+      </w:r>
+      <w:r>
+        <w:rPr>
+          <w:lang w:eastAsia="en-GB"/>
+        </w:rPr>
+        <w:t>,</w:t>
+      </w:r>
+      <w:r>
+        <w:rPr>
+          <w:lang w:eastAsia="en-GB"/>
+        </w:rPr>
+        <w:br/>
+        <w:t xml:space="preserve">    </w:t>
+      </w:r>
+      <w:r>
+        <w:rPr>
+          <w:color w:val="54A857"/>
+          <w:lang w:eastAsia="en-GB"/>
+        </w:rPr>
+        <w:t>[</w:t>
+      </w:r>
+      <w:r>
+        <w:rPr>
+          <w:color w:val="FBBC9F"/>
+          <w:lang w:eastAsia="en-GB"/>
+        </w:rPr>
+        <w:t>'A'</w:t>
+      </w:r>
+      <w:r>
+        <w:rPr>
+          <w:color w:val="54A857"/>
+          <w:lang w:eastAsia="en-GB"/>
+        </w:rPr>
+        <w:t>]</w:t>
+      </w:r>
+      <w:r>
+        <w:rPr>
+          <w:lang w:eastAsia="en-GB"/>
+        </w:rPr>
+        <w:t>,</w:t>
+      </w:r>
+      <w:r>
+        <w:rPr>
+          <w:lang w:eastAsia="en-GB"/>
+        </w:rPr>
+        <w:br/>
+        <w:t xml:space="preserve">    </w:t>
+      </w:r>
+      <w:r>
+        <w:rPr>
+          <w:color w:val="54A857"/>
+          <w:lang w:eastAsia="en-GB"/>
+        </w:rPr>
+        <w:t>[</w:t>
+      </w:r>
+      <w:r>
+        <w:rPr>
+          <w:color w:val="FBBC9F"/>
+          <w:lang w:eastAsia="en-GB"/>
+        </w:rPr>
+        <w:t>'C'</w:t>
+      </w:r>
+      <w:r>
+        <w:rPr>
+          <w:color w:val="54A857"/>
+          <w:lang w:eastAsia="en-GB"/>
+        </w:rPr>
+        <w:t>]</w:t>
+      </w:r>
+      <w:r>
+        <w:rPr>
+          <w:lang w:eastAsia="en-GB"/>
+        </w:rPr>
+        <w:t>,</w:t>
+      </w:r>
+      <w:r>
+        <w:rPr>
+          <w:lang w:eastAsia="en-GB"/>
+        </w:rPr>
+        <w:br/>
+        <w:t xml:space="preserve">    </w:t>
+      </w:r>
+      <w:r>
+        <w:rPr>
+          <w:color w:val="54A857"/>
+          <w:lang w:eastAsia="en-GB"/>
+        </w:rPr>
+        <w:t>[</w:t>
+      </w:r>
+      <w:r>
+        <w:rPr>
+          <w:color w:val="FBBC9F"/>
+          <w:lang w:eastAsia="en-GB"/>
+        </w:rPr>
+        <w:t>'QUARTER'</w:t>
+      </w:r>
+      <w:r>
+        <w:rPr>
+          <w:color w:val="54A857"/>
+          <w:lang w:eastAsia="en-GB"/>
+        </w:rPr>
+        <w:t>]</w:t>
+      </w:r>
+      <w:r>
+        <w:rPr>
+          <w:lang w:eastAsia="en-GB"/>
+        </w:rPr>
+        <w:t>,</w:t>
+      </w:r>
+      <w:r>
+        <w:rPr>
+          <w:lang w:eastAsia="en-GB"/>
+        </w:rPr>
+        <w:br/>
+        <w:t xml:space="preserve">    </w:t>
+      </w:r>
+      <w:r>
+        <w:rPr>
+          <w:color w:val="54A857"/>
+          <w:lang w:eastAsia="en-GB"/>
+        </w:rPr>
+        <w:t>[</w:t>
+      </w:r>
+      <w:r>
+        <w:rPr>
+          <w:color w:val="FBBC9F"/>
+          <w:lang w:eastAsia="en-GB"/>
+        </w:rPr>
+        <w:t>'DC'</w:t>
+      </w:r>
+      <w:r>
+        <w:rPr>
+          <w:color w:val="54A857"/>
+          <w:lang w:eastAsia="en-GB"/>
+        </w:rPr>
+        <w:t>]</w:t>
+      </w:r>
+      <w:r>
+        <w:rPr>
+          <w:lang w:eastAsia="en-GB"/>
+        </w:rPr>
+        <w:t>,</w:t>
+      </w:r>
+      <w:r>
+        <w:rPr>
+          <w:lang w:eastAsia="en-GB"/>
+        </w:rPr>
+        <w:br/>
+        <w:t xml:space="preserve">    </w:t>
+      </w:r>
+      <w:r>
+        <w:rPr>
+          <w:color w:val="54A857"/>
+          <w:lang w:eastAsia="en-GB"/>
+        </w:rPr>
+        <w:t>[</w:t>
+      </w:r>
+      <w:r>
+        <w:rPr>
+          <w:color w:val="FBBC9F"/>
+          <w:lang w:eastAsia="en-GB"/>
+        </w:rPr>
+        <w:t>'TWENTY'</w:t>
+      </w:r>
+      <w:r>
+        <w:rPr>
+          <w:color w:val="54A857"/>
+          <w:lang w:eastAsia="en-GB"/>
+        </w:rPr>
+        <w:t>]</w:t>
+      </w:r>
+      <w:r>
+        <w:rPr>
+          <w:lang w:eastAsia="en-GB"/>
+        </w:rPr>
+        <w:t>,</w:t>
+      </w:r>
+      <w:r>
+        <w:rPr>
+          <w:lang w:eastAsia="en-GB"/>
+        </w:rPr>
+        <w:br/>
+        <w:t xml:space="preserve">    </w:t>
+      </w:r>
+      <w:r>
+        <w:rPr>
+          <w:color w:val="54A857"/>
+          <w:lang w:eastAsia="en-GB"/>
+        </w:rPr>
+        <w:t>[</w:t>
+      </w:r>
+      <w:r>
+        <w:rPr>
+          <w:color w:val="FBBC9F"/>
+          <w:lang w:eastAsia="en-GB"/>
+        </w:rPr>
+        <w:t>'FIVE'</w:t>
+      </w:r>
+      <w:r>
+        <w:rPr>
+          <w:color w:val="54A857"/>
+          <w:lang w:eastAsia="en-GB"/>
+        </w:rPr>
+        <w:t>]</w:t>
+      </w:r>
+      <w:r>
+        <w:rPr>
+          <w:lang w:eastAsia="en-GB"/>
+        </w:rPr>
+        <w:t>,</w:t>
+      </w:r>
+      <w:r>
+        <w:rPr>
+          <w:lang w:eastAsia="en-GB"/>
+        </w:rPr>
+        <w:br/>
+        <w:t xml:space="preserve">    </w:t>
+      </w:r>
+      <w:r>
+        <w:rPr>
+          <w:color w:val="54A857"/>
+          <w:lang w:eastAsia="en-GB"/>
+        </w:rPr>
+        <w:t>[</w:t>
+      </w:r>
+      <w:r>
+        <w:rPr>
+          <w:color w:val="FBBC9F"/>
+          <w:lang w:eastAsia="en-GB"/>
+        </w:rPr>
+        <w:t>'X'</w:t>
+      </w:r>
+      <w:r>
+        <w:rPr>
+          <w:color w:val="54A857"/>
+          <w:lang w:eastAsia="en-GB"/>
+        </w:rPr>
+        <w:t>]</w:t>
+      </w:r>
+      <w:r>
+        <w:rPr>
+          <w:lang w:eastAsia="en-GB"/>
+        </w:rPr>
+        <w:t>,</w:t>
+      </w:r>
+      <w:r>
+        <w:rPr>
+          <w:lang w:eastAsia="en-GB"/>
+        </w:rPr>
+        <w:br/>
+        <w:t xml:space="preserve">    </w:t>
+      </w:r>
+      <w:r>
+        <w:rPr>
+          <w:color w:val="54A857"/>
+          <w:lang w:eastAsia="en-GB"/>
+        </w:rPr>
+        <w:t>[</w:t>
+      </w:r>
+      <w:r>
+        <w:rPr>
+          <w:color w:val="FBBC9F"/>
+          <w:lang w:eastAsia="en-GB"/>
+        </w:rPr>
+        <w:t>'HALF'</w:t>
+      </w:r>
+      <w:r>
+        <w:rPr>
+          <w:color w:val="54A857"/>
+          <w:lang w:eastAsia="en-GB"/>
+        </w:rPr>
+        <w:t>]</w:t>
+      </w:r>
+      <w:r>
+        <w:rPr>
+          <w:lang w:eastAsia="en-GB"/>
+        </w:rPr>
+        <w:t>,</w:t>
+      </w:r>
+      <w:r>
+        <w:rPr>
+          <w:lang w:eastAsia="en-GB"/>
+        </w:rPr>
+        <w:br/>
+        <w:t xml:space="preserve">    </w:t>
+      </w:r>
+      <w:r>
+        <w:rPr>
+          <w:color w:val="54A857"/>
+          <w:lang w:eastAsia="en-GB"/>
+        </w:rPr>
+        <w:t>[</w:t>
+      </w:r>
+      <w:r>
+        <w:rPr>
+          <w:color w:val="FBBC9F"/>
+          <w:lang w:eastAsia="en-GB"/>
+        </w:rPr>
+        <w:t>'S'</w:t>
+      </w:r>
+      <w:r>
+        <w:rPr>
+          <w:color w:val="54A857"/>
+          <w:lang w:eastAsia="en-GB"/>
+        </w:rPr>
+        <w:t>]</w:t>
+      </w:r>
+      <w:r>
+        <w:rPr>
+          <w:lang w:eastAsia="en-GB"/>
+        </w:rPr>
+        <w:t>,</w:t>
+      </w:r>
+      <w:r>
+        <w:rPr>
+          <w:lang w:eastAsia="en-GB"/>
+        </w:rPr>
+        <w:br/>
+        <w:t xml:space="preserve">    </w:t>
+      </w:r>
+      <w:r>
+        <w:rPr>
+          <w:color w:val="54A857"/>
+          <w:lang w:eastAsia="en-GB"/>
+        </w:rPr>
+        <w:t>[</w:t>
+      </w:r>
+      <w:r>
+        <w:rPr>
+          <w:color w:val="FBBC9F"/>
+          <w:lang w:eastAsia="en-GB"/>
+        </w:rPr>
+        <w:t>'TEN'</w:t>
+      </w:r>
+      <w:r>
+        <w:rPr>
+          <w:color w:val="54A857"/>
+          <w:lang w:eastAsia="en-GB"/>
+        </w:rPr>
+        <w:t>]</w:t>
+      </w:r>
+      <w:r>
+        <w:rPr>
+          <w:lang w:eastAsia="en-GB"/>
+        </w:rPr>
+        <w:t>,</w:t>
+      </w:r>
+      <w:r>
+        <w:rPr>
+          <w:lang w:eastAsia="en-GB"/>
+        </w:rPr>
+        <w:br/>
+        <w:t xml:space="preserve">    </w:t>
+      </w:r>
+      <w:r>
+        <w:rPr>
+          <w:color w:val="54A857"/>
+          <w:lang w:eastAsia="en-GB"/>
+        </w:rPr>
+        <w:t>[</w:t>
+      </w:r>
+      <w:r>
+        <w:rPr>
+          <w:color w:val="FBBC9F"/>
+          <w:lang w:eastAsia="en-GB"/>
+        </w:rPr>
+        <w:t>'F'</w:t>
+      </w:r>
+      <w:r>
+        <w:rPr>
+          <w:color w:val="54A857"/>
+          <w:lang w:eastAsia="en-GB"/>
+        </w:rPr>
+        <w:t>]</w:t>
+      </w:r>
+      <w:r>
+        <w:rPr>
+          <w:lang w:eastAsia="en-GB"/>
+        </w:rPr>
+        <w:t>,</w:t>
+      </w:r>
+      <w:r>
+        <w:rPr>
+          <w:lang w:eastAsia="en-GB"/>
+        </w:rPr>
+        <w:br/>
+        <w:t xml:space="preserve">    </w:t>
+      </w:r>
+      <w:r>
+        <w:rPr>
+          <w:color w:val="54A857"/>
+          <w:lang w:eastAsia="en-GB"/>
+        </w:rPr>
+        <w:t>[</w:t>
+      </w:r>
+      <w:r>
+        <w:rPr>
+          <w:color w:val="FBBC9F"/>
+          <w:lang w:eastAsia="en-GB"/>
+        </w:rPr>
+        <w:t>'TO'</w:t>
+      </w:r>
+      <w:r>
+        <w:rPr>
+          <w:color w:val="54A857"/>
+          <w:lang w:eastAsia="en-GB"/>
+        </w:rPr>
+        <w:t>]</w:t>
+      </w:r>
+      <w:r>
+        <w:rPr>
+          <w:lang w:eastAsia="en-GB"/>
+        </w:rPr>
+        <w:t>,</w:t>
+      </w:r>
+      <w:r>
+        <w:rPr>
+          <w:lang w:eastAsia="en-GB"/>
+        </w:rPr>
+        <w:br/>
+        <w:t xml:space="preserve">    </w:t>
+      </w:r>
+      <w:r>
+        <w:rPr>
+          <w:color w:val="54A857"/>
+          <w:lang w:eastAsia="en-GB"/>
+        </w:rPr>
+        <w:t>[</w:t>
+      </w:r>
+      <w:r>
+        <w:rPr>
+          <w:color w:val="FBBC9F"/>
+          <w:lang w:eastAsia="en-GB"/>
+        </w:rPr>
+        <w:t>'PAST'</w:t>
+      </w:r>
+      <w:r>
+        <w:rPr>
+          <w:color w:val="54A857"/>
+          <w:lang w:eastAsia="en-GB"/>
+        </w:rPr>
+        <w:t>]</w:t>
+      </w:r>
+      <w:r>
+        <w:rPr>
+          <w:lang w:eastAsia="en-GB"/>
+        </w:rPr>
+        <w:t>,</w:t>
+      </w:r>
+      <w:r>
+        <w:rPr>
+          <w:lang w:eastAsia="en-GB"/>
+        </w:rPr>
+        <w:br/>
+        <w:t xml:space="preserve">    </w:t>
+      </w:r>
+      <w:r>
+        <w:rPr>
+          <w:color w:val="54A857"/>
+          <w:lang w:eastAsia="en-GB"/>
+        </w:rPr>
+        <w:t>[</w:t>
+      </w:r>
+      <w:r>
+        <w:rPr>
+          <w:color w:val="FBBC9F"/>
+          <w:lang w:eastAsia="en-GB"/>
+        </w:rPr>
+        <w:t>'ERU'</w:t>
+      </w:r>
+      <w:r>
+        <w:rPr>
+          <w:color w:val="54A857"/>
+          <w:lang w:eastAsia="en-GB"/>
+        </w:rPr>
+        <w:t>]</w:t>
+      </w:r>
+      <w:r>
+        <w:rPr>
+          <w:lang w:eastAsia="en-GB"/>
+        </w:rPr>
+        <w:t>,</w:t>
+      </w:r>
+      <w:r>
+        <w:rPr>
+          <w:lang w:eastAsia="en-GB"/>
+        </w:rPr>
+        <w:br/>
+        <w:t xml:space="preserve">    </w:t>
+      </w:r>
+      <w:r>
+        <w:rPr>
+          <w:color w:val="54A857"/>
+          <w:lang w:eastAsia="en-GB"/>
+        </w:rPr>
+        <w:t>[</w:t>
+      </w:r>
+      <w:r>
+        <w:rPr>
+          <w:color w:val="FBBC9F"/>
+          <w:lang w:eastAsia="en-GB"/>
+        </w:rPr>
+        <w:t>'NINE'</w:t>
+      </w:r>
+      <w:r>
+        <w:rPr>
+          <w:color w:val="54A857"/>
+          <w:lang w:eastAsia="en-GB"/>
+        </w:rPr>
+        <w:t>]</w:t>
+      </w:r>
+      <w:r>
+        <w:rPr>
+          <w:lang w:eastAsia="en-GB"/>
+        </w:rPr>
+        <w:t>,</w:t>
+      </w:r>
+      <w:r>
+        <w:rPr>
+          <w:lang w:eastAsia="en-GB"/>
+        </w:rPr>
+        <w:br/>
+        <w:t xml:space="preserve">    </w:t>
+      </w:r>
+      <w:r>
+        <w:rPr>
+          <w:color w:val="54A857"/>
+          <w:lang w:eastAsia="en-GB"/>
+        </w:rPr>
+        <w:t>[</w:t>
+      </w:r>
+      <w:r>
+        <w:rPr>
+          <w:color w:val="FBBC9F"/>
+          <w:lang w:eastAsia="en-GB"/>
+        </w:rPr>
+        <w:t>'ONE'</w:t>
+      </w:r>
+      <w:r>
+        <w:rPr>
+          <w:color w:val="54A857"/>
+          <w:lang w:eastAsia="en-GB"/>
+        </w:rPr>
+        <w:t>]</w:t>
+      </w:r>
+      <w:r>
+        <w:rPr>
+          <w:lang w:eastAsia="en-GB"/>
+        </w:rPr>
+        <w:t>,</w:t>
+      </w:r>
+      <w:r>
+        <w:rPr>
+          <w:lang w:eastAsia="en-GB"/>
+        </w:rPr>
+        <w:br/>
+        <w:t xml:space="preserve">    </w:t>
+      </w:r>
+      <w:r>
+        <w:rPr>
+          <w:color w:val="54A857"/>
+          <w:lang w:eastAsia="en-GB"/>
+        </w:rPr>
+        <w:t>[</w:t>
+      </w:r>
+      <w:r>
+        <w:rPr>
+          <w:color w:val="FBBC9F"/>
+          <w:lang w:eastAsia="en-GB"/>
+        </w:rPr>
+        <w:t>'SIX'</w:t>
+      </w:r>
+      <w:r>
+        <w:rPr>
+          <w:color w:val="54A857"/>
+          <w:lang w:eastAsia="en-GB"/>
+        </w:rPr>
+        <w:t>]</w:t>
+      </w:r>
+      <w:r>
+        <w:rPr>
+          <w:lang w:eastAsia="en-GB"/>
+        </w:rPr>
+        <w:t>,</w:t>
+      </w:r>
+      <w:r>
+        <w:rPr>
+          <w:lang w:eastAsia="en-GB"/>
+        </w:rPr>
+        <w:br/>
+        <w:t xml:space="preserve">    </w:t>
+      </w:r>
+      <w:r>
+        <w:rPr>
+          <w:color w:val="54A857"/>
+          <w:lang w:eastAsia="en-GB"/>
+        </w:rPr>
+        <w:t>[</w:t>
+      </w:r>
+      <w:r>
+        <w:rPr>
+          <w:color w:val="FBBC9F"/>
+          <w:lang w:eastAsia="en-GB"/>
+        </w:rPr>
+        <w:t>'THREE'</w:t>
+      </w:r>
+      <w:r>
+        <w:rPr>
+          <w:color w:val="54A857"/>
+          <w:lang w:eastAsia="en-GB"/>
+        </w:rPr>
+        <w:t>]</w:t>
+      </w:r>
+      <w:r>
+        <w:rPr>
+          <w:lang w:eastAsia="en-GB"/>
+        </w:rPr>
+        <w:t>,</w:t>
+      </w:r>
+      <w:r>
+        <w:rPr>
+          <w:lang w:eastAsia="en-GB"/>
+        </w:rPr>
+        <w:br/>
+        <w:t xml:space="preserve">    </w:t>
+      </w:r>
+      <w:r>
+        <w:rPr>
+          <w:color w:val="54A857"/>
+          <w:lang w:eastAsia="en-GB"/>
+        </w:rPr>
+        <w:t>[</w:t>
+      </w:r>
+      <w:r>
+        <w:rPr>
+          <w:color w:val="FBBC9F"/>
+          <w:lang w:eastAsia="en-GB"/>
+        </w:rPr>
+        <w:t>'FOUR'</w:t>
+      </w:r>
+      <w:r>
+        <w:rPr>
+          <w:color w:val="54A857"/>
+          <w:lang w:eastAsia="en-GB"/>
+        </w:rPr>
+        <w:t>]</w:t>
+      </w:r>
+      <w:r>
+        <w:rPr>
+          <w:lang w:eastAsia="en-GB"/>
+        </w:rPr>
+        <w:t>,</w:t>
+      </w:r>
+      <w:r>
+        <w:rPr>
+          <w:lang w:eastAsia="en-GB"/>
+        </w:rPr>
+        <w:br/>
+        <w:t xml:space="preserve">    </w:t>
+      </w:r>
+      <w:r>
+        <w:rPr>
+          <w:color w:val="54A857"/>
+          <w:lang w:eastAsia="en-GB"/>
+        </w:rPr>
+        <w:t>[</w:t>
+      </w:r>
+      <w:r>
+        <w:rPr>
+          <w:color w:val="FBBC9F"/>
+          <w:lang w:eastAsia="en-GB"/>
+        </w:rPr>
+        <w:t>'FIVE'</w:t>
+      </w:r>
+      <w:r>
+        <w:rPr>
+          <w:color w:val="54A857"/>
+          <w:lang w:eastAsia="en-GB"/>
+        </w:rPr>
+        <w:t>]</w:t>
+      </w:r>
+      <w:r>
+        <w:rPr>
+          <w:lang w:eastAsia="en-GB"/>
+        </w:rPr>
+        <w:t>,</w:t>
+      </w:r>
+      <w:r>
+        <w:rPr>
+          <w:lang w:eastAsia="en-GB"/>
+        </w:rPr>
+        <w:br/>
+        <w:t xml:space="preserve">    </w:t>
+      </w:r>
+      <w:r>
+        <w:rPr>
+          <w:color w:val="54A857"/>
+          <w:lang w:eastAsia="en-GB"/>
+        </w:rPr>
+        <w:t>[</w:t>
+      </w:r>
+      <w:r>
+        <w:rPr>
+          <w:color w:val="FBBC9F"/>
+          <w:lang w:eastAsia="en-GB"/>
+        </w:rPr>
+        <w:t>'TWO'</w:t>
+      </w:r>
+      <w:r>
+        <w:rPr>
+          <w:color w:val="54A857"/>
+          <w:lang w:eastAsia="en-GB"/>
+        </w:rPr>
+        <w:t>]</w:t>
+      </w:r>
+      <w:r>
+        <w:rPr>
+          <w:lang w:eastAsia="en-GB"/>
+        </w:rPr>
+        <w:t>,</w:t>
+      </w:r>
+      <w:r>
+        <w:rPr>
+          <w:lang w:eastAsia="en-GB"/>
+        </w:rPr>
+        <w:br/>
+        <w:t xml:space="preserve">    </w:t>
+      </w:r>
+      <w:r>
+        <w:rPr>
+          <w:color w:val="54A857"/>
+          <w:lang w:eastAsia="en-GB"/>
+        </w:rPr>
+        <w:t>[</w:t>
+      </w:r>
+      <w:r>
+        <w:rPr>
+          <w:color w:val="FBBC9F"/>
+          <w:lang w:eastAsia="en-GB"/>
+        </w:rPr>
+        <w:t>'EIGHT'</w:t>
+      </w:r>
+      <w:r>
+        <w:rPr>
+          <w:color w:val="54A857"/>
+          <w:lang w:eastAsia="en-GB"/>
+        </w:rPr>
+        <w:t>]</w:t>
+      </w:r>
+      <w:r>
+        <w:rPr>
+          <w:lang w:eastAsia="en-GB"/>
+        </w:rPr>
+        <w:t>,</w:t>
+      </w:r>
+      <w:r>
+        <w:rPr>
+          <w:lang w:eastAsia="en-GB"/>
+        </w:rPr>
+        <w:br/>
+        <w:t xml:space="preserve">    </w:t>
+      </w:r>
+      <w:r>
+        <w:rPr>
+          <w:color w:val="54A857"/>
+          <w:lang w:eastAsia="en-GB"/>
+        </w:rPr>
+        <w:t>[</w:t>
+      </w:r>
+      <w:r>
+        <w:rPr>
+          <w:color w:val="FBBC9F"/>
+          <w:lang w:eastAsia="en-GB"/>
+        </w:rPr>
+        <w:t>'ELEVEN'</w:t>
+      </w:r>
+      <w:r>
+        <w:rPr>
+          <w:color w:val="54A857"/>
+          <w:lang w:eastAsia="en-GB"/>
+        </w:rPr>
+        <w:t>]</w:t>
+      </w:r>
+      <w:r>
+        <w:rPr>
+          <w:lang w:eastAsia="en-GB"/>
+        </w:rPr>
+        <w:t>,</w:t>
+      </w:r>
+      <w:r>
+        <w:rPr>
+          <w:lang w:eastAsia="en-GB"/>
+        </w:rPr>
+        <w:br/>
+        <w:t xml:space="preserve">    </w:t>
+      </w:r>
+      <w:r>
+        <w:rPr>
+          <w:color w:val="54A857"/>
+          <w:lang w:eastAsia="en-GB"/>
+        </w:rPr>
+        <w:t>[</w:t>
+      </w:r>
+      <w:r>
+        <w:rPr>
+          <w:color w:val="FBBC9F"/>
+          <w:lang w:eastAsia="en-GB"/>
+        </w:rPr>
+        <w:t>'SEVEN'</w:t>
+      </w:r>
+      <w:r>
+        <w:rPr>
+          <w:color w:val="54A857"/>
+          <w:lang w:eastAsia="en-GB"/>
+        </w:rPr>
+        <w:t>]</w:t>
+      </w:r>
+      <w:r>
+        <w:rPr>
+          <w:lang w:eastAsia="en-GB"/>
+        </w:rPr>
+        <w:t>,</w:t>
+      </w:r>
+      <w:r>
+        <w:rPr>
+          <w:lang w:eastAsia="en-GB"/>
+        </w:rPr>
+        <w:br/>
+        <w:t xml:space="preserve">    </w:t>
+      </w:r>
+      <w:r>
+        <w:rPr>
+          <w:color w:val="54A857"/>
+          <w:lang w:eastAsia="en-GB"/>
+        </w:rPr>
+        <w:t>[</w:t>
+      </w:r>
+      <w:r>
+        <w:rPr>
+          <w:color w:val="FBBC9F"/>
+          <w:lang w:eastAsia="en-GB"/>
+        </w:rPr>
+        <w:t>'TWELVE'</w:t>
+      </w:r>
+      <w:r>
+        <w:rPr>
+          <w:color w:val="54A857"/>
+          <w:lang w:eastAsia="en-GB"/>
+        </w:rPr>
+        <w:t>]</w:t>
+      </w:r>
+      <w:r>
+        <w:rPr>
+          <w:lang w:eastAsia="en-GB"/>
+        </w:rPr>
+        <w:t>,</w:t>
+      </w:r>
+      <w:r>
+        <w:rPr>
+          <w:lang w:eastAsia="en-GB"/>
+        </w:rPr>
+        <w:br/>
+        <w:t xml:space="preserve">    </w:t>
+      </w:r>
+      <w:r>
+        <w:rPr>
+          <w:color w:val="54A857"/>
+          <w:lang w:eastAsia="en-GB"/>
+        </w:rPr>
+        <w:t>[</w:t>
+      </w:r>
+      <w:r>
+        <w:rPr>
+          <w:color w:val="FBBC9F"/>
+          <w:lang w:eastAsia="en-GB"/>
+        </w:rPr>
+        <w:t>'TEN'</w:t>
+      </w:r>
+      <w:r>
+        <w:rPr>
+          <w:color w:val="54A857"/>
+          <w:lang w:eastAsia="en-GB"/>
+        </w:rPr>
+        <w:t>]</w:t>
+      </w:r>
+      <w:r>
+        <w:rPr>
+          <w:lang w:eastAsia="en-GB"/>
+        </w:rPr>
+        <w:t>,</w:t>
+      </w:r>
+      <w:r>
+        <w:rPr>
+          <w:lang w:eastAsia="en-GB"/>
+        </w:rPr>
+        <w:br/>
+        <w:t xml:space="preserve">    </w:t>
+      </w:r>
+      <w:r>
+        <w:rPr>
+          <w:color w:val="54A857"/>
+          <w:lang w:eastAsia="en-GB"/>
+        </w:rPr>
+        <w:t>[</w:t>
+      </w:r>
+      <w:r>
+        <w:rPr>
+          <w:color w:val="FBBC9F"/>
+          <w:lang w:eastAsia="en-GB"/>
+        </w:rPr>
+        <w:t>'SE'</w:t>
+      </w:r>
+      <w:r>
+        <w:rPr>
+          <w:color w:val="54A857"/>
+          <w:lang w:eastAsia="en-GB"/>
+        </w:rPr>
+        <w:t>]</w:t>
+      </w:r>
+      <w:r>
+        <w:rPr>
+          <w:lang w:eastAsia="en-GB"/>
+        </w:rPr>
+        <w:t>,</w:t>
+      </w:r>
+      <w:r>
+        <w:rPr>
+          <w:lang w:eastAsia="en-GB"/>
+        </w:rPr>
+        <w:br/>
+        <w:t xml:space="preserve">    </w:t>
+      </w:r>
+      <w:r>
+        <w:rPr>
+          <w:color w:val="54A857"/>
+          <w:lang w:eastAsia="en-GB"/>
+        </w:rPr>
+        <w:t>[</w:t>
+      </w:r>
+      <w:r>
+        <w:rPr>
+          <w:color w:val="FBBC9F"/>
+          <w:lang w:eastAsia="en-GB"/>
+        </w:rPr>
+        <w:t>'O'</w:t>
+      </w:r>
+      <w:r>
+        <w:rPr>
+          <w:color w:val="54A857"/>
+          <w:lang w:eastAsia="en-GB"/>
+        </w:rPr>
+        <w:t>]</w:t>
+      </w:r>
+      <w:r>
+        <w:rPr>
+          <w:lang w:eastAsia="en-GB"/>
+        </w:rPr>
+        <w:t>,</w:t>
+      </w:r>
+      <w:r>
+        <w:rPr>
+          <w:lang w:eastAsia="en-GB"/>
+        </w:rPr>
+        <w:br/>
+        <w:t xml:space="preserve">    </w:t>
+      </w:r>
+      <w:r>
+        <w:rPr>
+          <w:color w:val="54A857"/>
+          <w:lang w:eastAsia="en-GB"/>
+        </w:rPr>
+        <w:t>[</w:t>
+      </w:r>
+      <w:r>
+        <w:rPr>
+          <w:color w:val="FBBC9F"/>
+          <w:lang w:eastAsia="en-GB"/>
+        </w:rPr>
+        <w:t>'CLOCK'</w:t>
+      </w:r>
+      <w:r>
+        <w:rPr>
+          <w:color w:val="54A857"/>
+          <w:lang w:eastAsia="en-GB"/>
+        </w:rPr>
+        <w:t>]</w:t>
+      </w:r>
+      <w:r>
+        <w:rPr>
+          <w:lang w:eastAsia="en-GB"/>
+        </w:rPr>
+        <w:t>,</w:t>
+      </w:r>
+      <w:r>
+        <w:rPr>
+          <w:lang w:eastAsia="en-GB"/>
+        </w:rPr>
+        <w:br/>
+      </w:r>
+      <w:r>
+        <w:rPr>
+          <w:color w:val="E8BA36"/>
+          <w:lang w:eastAsia="en-GB"/>
+        </w:rPr>
+        <w:t>]</w:t>
+      </w:r>
+      <w:r>
+        <w:rPr>
+          <w:lang w:eastAsia="en-GB"/>
+        </w:rPr>
+        <w:t>;</w:t>
+      </w:r>
+    </w:p>
+    <w:p>
+      <w:pPr>
+        <w:rPr>
+          <w:rFonts w:ascii="PT Mono" w:hAnsi="PT Mono" w:cs="Times New Roman (Body CS)"/>
+          <w:spacing w:val="200"/>
         </w:rPr>
       </w:pPr>
     </w:p>
@@ -2260,6 +3496,55 @@
       <w:contextualSpacing/>
     </w:pPr>
   </w:style>
+  <w:style w:type="paragraph" w:styleId="HTMLPreformatted">
+    <w:name w:val="HTML Preformatted"/>
+    <w:basedOn w:val="Normal"/>
+    <w:link w:val="HTMLPreformattedChar"/>
+    <w:uiPriority w:val="99"/>
+    <w:semiHidden/>
+    <w:unhideWhenUsed/>
+    <w:rsid w:val="007E27FF"/>
+    <w:pPr>
+      <w:tabs>
+        <w:tab w:val="left" w:pos="916"/>
+        <w:tab w:val="left" w:pos="1832"/>
+        <w:tab w:val="left" w:pos="2748"/>
+        <w:tab w:val="left" w:pos="3664"/>
+        <w:tab w:val="left" w:pos="4580"/>
+        <w:tab w:val="left" w:pos="5496"/>
+        <w:tab w:val="left" w:pos="6412"/>
+        <w:tab w:val="left" w:pos="7328"/>
+        <w:tab w:val="left" w:pos="8244"/>
+        <w:tab w:val="left" w:pos="9160"/>
+        <w:tab w:val="left" w:pos="10076"/>
+        <w:tab w:val="left" w:pos="10992"/>
+        <w:tab w:val="left" w:pos="11908"/>
+        <w:tab w:val="left" w:pos="12824"/>
+        <w:tab w:val="left" w:pos="13740"/>
+        <w:tab w:val="left" w:pos="14656"/>
+      </w:tabs>
+    </w:pPr>
+    <w:rPr>
+      <w:rFonts w:ascii="Courier New" w:eastAsia="Times New Roman" w:hAnsi="Courier New" w:cs="Courier New"/>
+      <w:sz w:val="20"/>
+      <w:szCs w:val="20"/>
+      <w:lang w:eastAsia="en-GB"/>
+    </w:rPr>
+  </w:style>
+  <w:style w:type="character" w:customStyle="1" w:styleId="HTMLPreformattedChar">
+    <w:name w:val="HTML Preformatted Char"/>
+    <w:basedOn w:val="DefaultParagraphFont"/>
+    <w:link w:val="HTMLPreformatted"/>
+    <w:uiPriority w:val="99"/>
+    <w:semiHidden/>
+    <w:rsid w:val="007E27FF"/>
+    <w:rPr>
+      <w:rFonts w:ascii="Courier New" w:eastAsia="Times New Roman" w:hAnsi="Courier New" w:cs="Courier New"/>
+      <w:sz w:val="20"/>
+      <w:szCs w:val="20"/>
+      <w:lang w:eastAsia="en-GB"/>
+    </w:rPr>
+  </w:style>
 </w:styles>
 </file>
 

</xml_diff>